<commit_message>
ejercicio 2 entregable 1
</commit_message>
<xml_diff>
--- a/REDESUO283319ENTREGABLE1.docx
+++ b/REDESUO283319ENTREGABLE1.docx
@@ -60,7 +60,8 @@
           <w:p>
             <w:pPr>
               <w:pStyle w:val="Heading3"/>
-              <w:widowControl/>
+              <w:widowControl w:val="false"/>
+              <w:suppressAutoHyphens w:val="true"/>
               <w:spacing w:before="200" w:after="0"/>
               <w:rPr>
                 <w:kern w:val="0"/>
@@ -153,84 +154,132 @@
           <w:numId w:val="0"/>
         </w:numPr>
         <w:ind w:left="720" w:hanging="0"/>
-        <w:rPr/>
-      </w:pPr>
-      <w:r>
-        <w:rPr/>
-      </w:r>
-      <m:oMathPara xmlns:m="http://schemas.openxmlformats.org/officeDocument/2006/math">
-        <m:oMathParaPr>
-          <m:jc m:val="left"/>
-        </m:oMathParaPr>
-        <m:oMath>
-          <m:sSub>
-            <m:e>
-              <m:r>
-                <w:rPr>
-                  <w:rFonts w:ascii="Cambria Math" w:hAnsi="Cambria Math"/>
-                </w:rPr>
-                <m:t xml:space="preserve">SNR</m:t>
-              </m:r>
-            </m:e>
-            <m:sub>
-              <m:r>
-                <w:rPr>
-                  <w:rFonts w:ascii="Cambria Math" w:hAnsi="Cambria Math"/>
-                </w:rPr>
-                <m:t xml:space="preserve">AB</m:t>
-              </m:r>
-            </m:sub>
-          </m:sSub>
-          <m:r>
-            <w:rPr>
-              <w:rFonts w:ascii="Cambria Math" w:hAnsi="Cambria Math"/>
-            </w:rPr>
-            <m:t xml:space="preserve">=</m:t>
-          </m:r>
-          <m:r>
-            <w:rPr>
-              <w:rFonts w:ascii="Cambria Math" w:hAnsi="Cambria Math"/>
-            </w:rPr>
-            <m:t xml:space="preserve">0.3608</m:t>
-          </m:r>
-          <m:r>
-            <w:rPr>
-              <w:rFonts w:ascii="Cambria Math" w:hAnsi="Cambria Math"/>
-            </w:rPr>
-            <m:t xml:space="preserve">,</m:t>
-          </m:r>
-          <m:sSub>
-            <m:e>
-              <m:r>
-                <w:rPr>
-                  <w:rFonts w:ascii="Cambria Math" w:hAnsi="Cambria Math"/>
-                </w:rPr>
-                <m:t xml:space="preserve">SNR</m:t>
-              </m:r>
-            </m:e>
-            <m:sub>
-              <m:r>
-                <w:rPr>
-                  <w:rFonts w:ascii="Cambria Math" w:hAnsi="Cambria Math"/>
-                </w:rPr>
-                <m:t xml:space="preserve">C</m:t>
-              </m:r>
-            </m:sub>
-          </m:sSub>
-          <m:r>
-            <w:rPr>
-              <w:rFonts w:ascii="Cambria Math" w:hAnsi="Cambria Math"/>
-            </w:rPr>
-            <m:t xml:space="preserve">=</m:t>
-          </m:r>
-          <m:r>
-            <w:rPr>
-              <w:rFonts w:ascii="Cambria Math" w:hAnsi="Cambria Math"/>
-            </w:rPr>
-            <m:t xml:space="preserve">2.2764</m:t>
-          </m:r>
-        </m:oMath>
-      </m:oMathPara>
+        <w:jc w:val="left"/>
+        <w:rPr/>
+      </w:pPr>
+      <w:r>
+        <w:rPr/>
+      </w:r>
+      <m:oMath xmlns:m="http://schemas.openxmlformats.org/officeDocument/2006/math">
+        <m:sSub>
+          <m:e>
+            <m:r>
+              <w:rPr>
+                <w:rFonts w:ascii="Cambria Math" w:hAnsi="Cambria Math"/>
+              </w:rPr>
+              <m:t xml:space="preserve">SNR</m:t>
+            </m:r>
+          </m:e>
+          <m:sub>
+            <m:r>
+              <w:rPr>
+                <w:rFonts w:ascii="Cambria Math" w:hAnsi="Cambria Math"/>
+              </w:rPr>
+              <m:t xml:space="preserve">AB</m:t>
+            </m:r>
+          </m:sub>
+        </m:sSub>
+        <m:r>
+          <w:rPr>
+            <w:rFonts w:ascii="Cambria Math" w:hAnsi="Cambria Math"/>
+          </w:rPr>
+          <m:t xml:space="preserve">=</m:t>
+        </m:r>
+        <m:r>
+          <w:rPr>
+            <w:rFonts w:ascii="Cambria Math" w:hAnsi="Cambria Math"/>
+          </w:rPr>
+          <m:t xml:space="preserve">0.3608</m:t>
+        </m:r>
+        <m:r>
+          <w:rPr>
+            <w:rFonts w:ascii="Cambria Math" w:hAnsi="Cambria Math"/>
+          </w:rPr>
+          <m:t xml:space="preserve">,</m:t>
+        </m:r>
+        <m:sSub>
+          <m:e>
+            <m:r>
+              <w:rPr>
+                <w:rFonts w:ascii="Cambria Math" w:hAnsi="Cambria Math"/>
+              </w:rPr>
+              <m:t xml:space="preserve">SNR</m:t>
+            </m:r>
+          </m:e>
+          <m:sub>
+            <m:r>
+              <w:rPr>
+                <w:rFonts w:ascii="Cambria Math" w:hAnsi="Cambria Math"/>
+              </w:rPr>
+              <m:t xml:space="preserve">C</m:t>
+            </m:r>
+          </m:sub>
+        </m:sSub>
+        <m:r>
+          <w:rPr>
+            <w:rFonts w:ascii="Cambria Math" w:hAnsi="Cambria Math"/>
+          </w:rPr>
+          <m:t xml:space="preserve">=</m:t>
+        </m:r>
+        <m:r>
+          <w:rPr>
+            <w:rFonts w:ascii="Cambria Math" w:hAnsi="Cambria Math"/>
+          </w:rPr>
+          <m:t xml:space="preserve">2.2764</m:t>
+        </m:r>
+      </m:oMath>
+      <w:r>
+        <w:rPr/>
+        <w:drawing>
+          <wp:anchor behindDoc="0" distT="0" distB="0" distL="0" distR="0" simplePos="0" locked="0" layoutInCell="0" allowOverlap="1" relativeHeight="13">
+            <wp:simplePos x="0" y="0"/>
+            <wp:positionH relativeFrom="column">
+              <wp:align>center</wp:align>
+            </wp:positionH>
+            <wp:positionV relativeFrom="paragraph">
+              <wp:posOffset>635</wp:posOffset>
+            </wp:positionV>
+            <wp:extent cx="5662930" cy="7932420"/>
+            <wp:effectExtent l="0" t="0" r="0" b="0"/>
+            <wp:wrapSquare wrapText="largest"/>
+            <wp:docPr id="1" name="Image1" descr=""/>
+            <wp:cNvGraphicFramePr>
+              <a:graphicFrameLocks xmlns:a="http://schemas.openxmlformats.org/drawingml/2006/main" noChangeAspect="1"/>
+            </wp:cNvGraphicFramePr>
+            <a:graphic xmlns:a="http://schemas.openxmlformats.org/drawingml/2006/main">
+              <a:graphicData uri="http://schemas.openxmlformats.org/drawingml/2006/picture">
+                <pic:pic xmlns:pic="http://schemas.openxmlformats.org/drawingml/2006/picture">
+                  <pic:nvPicPr>
+                    <pic:cNvPr id="1" name="Image1" descr=""/>
+                    <pic:cNvPicPr>
+                      <a:picLocks noChangeAspect="1" noChangeArrowheads="1"/>
+                    </pic:cNvPicPr>
+                  </pic:nvPicPr>
+                  <pic:blipFill>
+                    <a:blip r:embed="rId2"/>
+                    <a:stretch>
+                      <a:fillRect/>
+                    </a:stretch>
+                  </pic:blipFill>
+                  <pic:spPr bwMode="auto">
+                    <a:xfrm>
+                      <a:off x="0" y="0"/>
+                      <a:ext cx="5662930" cy="7932420"/>
+                    </a:xfrm>
+                    <a:prstGeom prst="rect">
+                      <a:avLst/>
+                    </a:prstGeom>
+                  </pic:spPr>
+                </pic:pic>
+              </a:graphicData>
+            </a:graphic>
+          </wp:anchor>
+        </w:drawing>
+      </w:r>
+      <w:r>
+        <w:rPr/>
+        <w:br/>
+      </w:r>
     </w:p>
     <w:p>
       <w:pPr>
@@ -288,6 +337,24 @@
         <w:pStyle w:val="ListParagraph"/>
         <w:numPr>
           <w:ilvl w:val="0"/>
+          <w:numId w:val="0"/>
+        </w:numPr>
+        <w:ind w:left="720" w:hanging="0"/>
+        <w:rPr>
+          <w:b w:val="false"/>
+          <w:b w:val="false"/>
+          <w:bCs w:val="false"/>
+        </w:rPr>
+      </w:pPr>
+      <w:r>
+        <w:rPr/>
+      </w:r>
+    </w:p>
+    <w:p>
+      <w:pPr>
+        <w:pStyle w:val="ListParagraph"/>
+        <w:numPr>
+          <w:ilvl w:val="0"/>
           <w:numId w:val="1"/>
         </w:numPr>
         <w:rPr>
@@ -334,11 +401,7 @@
         <w:t xml:space="preserve">óptimo donde no se pierde banda ancha, es decir, </w:t>
       </w:r>
       <w:r>
-        <w:rPr>
-          <w:rFonts w:eastAsia="Calibri" w:cs="Times New Roman"/>
-          <w:b w:val="false"/>
-          <w:bCs w:val="false"/>
-        </w:rPr>
+        <w:rPr/>
       </w:r>
       <m:oMath xmlns:m="http://schemas.openxmlformats.org/officeDocument/2006/math">
         <m:sSub>
@@ -460,14 +523,11 @@
           <w:ilvl w:val="1"/>
           <w:numId w:val="1"/>
         </w:numPr>
-        <w:rPr/>
-      </w:pPr>
-      <w:r>
-        <w:rPr>
-          <w:rFonts w:eastAsia="Calibri" w:cs="Times New Roman"/>
-          <w:b/>
-          <w:bCs/>
-        </w:rPr>
+        <w:jc w:val="left"/>
+        <w:rPr/>
+      </w:pPr>
+      <w:r>
+        <w:rPr/>
       </w:r>
       <m:oMathPara xmlns:m="http://schemas.openxmlformats.org/officeDocument/2006/math">
         <m:oMathParaPr>
@@ -538,11 +598,15 @@
           <w:ilvl w:val="1"/>
           <w:numId w:val="1"/>
         </w:numPr>
-        <w:rPr/>
-      </w:pPr>
-      <w:r>
-        <w:rPr>
-          <w:rFonts w:eastAsia="Calibri" w:cs="Times New Roman"/>
+        <w:jc w:val="left"/>
+        <w:rPr>
+          <w:b/>
+          <w:b/>
+          <w:bCs/>
+        </w:rPr>
+      </w:pPr>
+      <w:r>
+        <w:rPr>
           <w:b/>
           <w:bCs/>
         </w:rPr>
@@ -584,6 +648,82 @@
           </m:r>
         </m:oMath>
       </m:oMathPara>
+    </w:p>
+    <w:p>
+      <w:pPr>
+        <w:pStyle w:val="ListParagraph"/>
+        <w:rPr>
+          <w:b/>
+          <w:b/>
+          <w:bCs/>
+        </w:rPr>
+      </w:pPr>
+      <w:r>
+        <w:rPr/>
+        <w:drawing>
+          <wp:anchor behindDoc="0" distT="0" distB="0" distL="0" distR="0" simplePos="0" locked="0" layoutInCell="0" allowOverlap="1" relativeHeight="14">
+            <wp:simplePos x="0" y="0"/>
+            <wp:positionH relativeFrom="column">
+              <wp:posOffset>478155</wp:posOffset>
+            </wp:positionH>
+            <wp:positionV relativeFrom="paragraph">
+              <wp:posOffset>34925</wp:posOffset>
+            </wp:positionV>
+            <wp:extent cx="3889375" cy="9618980"/>
+            <wp:effectExtent l="0" t="0" r="0" b="0"/>
+            <wp:wrapSquare wrapText="left"/>
+            <wp:docPr id="2" name="Image2" descr=""/>
+            <wp:cNvGraphicFramePr>
+              <a:graphicFrameLocks xmlns:a="http://schemas.openxmlformats.org/drawingml/2006/main" noChangeAspect="1"/>
+            </wp:cNvGraphicFramePr>
+            <a:graphic xmlns:a="http://schemas.openxmlformats.org/drawingml/2006/main">
+              <a:graphicData uri="http://schemas.openxmlformats.org/drawingml/2006/picture">
+                <pic:pic xmlns:pic="http://schemas.openxmlformats.org/drawingml/2006/picture">
+                  <pic:nvPicPr>
+                    <pic:cNvPr id="2" name="Image2" descr=""/>
+                    <pic:cNvPicPr>
+                      <a:picLocks noChangeAspect="1" noChangeArrowheads="1"/>
+                    </pic:cNvPicPr>
+                  </pic:nvPicPr>
+                  <pic:blipFill>
+                    <a:blip r:embed="rId3"/>
+                    <a:stretch>
+                      <a:fillRect/>
+                    </a:stretch>
+                  </pic:blipFill>
+                  <pic:spPr bwMode="auto">
+                    <a:xfrm>
+                      <a:off x="0" y="0"/>
+                      <a:ext cx="3889375" cy="9618980"/>
+                    </a:xfrm>
+                    <a:prstGeom prst="rect">
+                      <a:avLst/>
+                    </a:prstGeom>
+                  </pic:spPr>
+                </pic:pic>
+              </a:graphicData>
+            </a:graphic>
+          </wp:anchor>
+        </w:drawing>
+      </w:r>
+    </w:p>
+    <w:p>
+      <w:pPr>
+        <w:pStyle w:val="ListParagraph"/>
+        <w:numPr>
+          <w:ilvl w:val="0"/>
+          <w:numId w:val="0"/>
+        </w:numPr>
+        <w:ind w:left="720" w:hanging="0"/>
+        <w:rPr>
+          <w:b w:val="false"/>
+          <w:b w:val="false"/>
+          <w:bCs w:val="false"/>
+        </w:rPr>
+      </w:pPr>
+      <w:r>
+        <w:rPr/>
+      </w:r>
       <w:r>
         <w:br w:type="page"/>
       </w:r>
@@ -616,48 +756,92 @@
           <w:ilvl w:val="0"/>
           <w:numId w:val="2"/>
         </w:numPr>
-        <w:rPr/>
-      </w:pPr>
-      <w:r>
-        <w:rPr/>
+        <w:rPr>
+          <w:b/>
+          <w:b/>
+          <w:bCs/>
+        </w:rPr>
+      </w:pPr>
+      <w:r>
+        <w:rPr>
+          <w:b/>
+          <w:bCs/>
+        </w:rPr>
         <w:t>El error máximo (medido en amperios) que se obtiene al realizar la conversión de valores analógicos a digitales y por qué se obtiene ese valor. (0,75 puntos)</w:t>
       </w:r>
     </w:p>
     <w:p>
       <w:pPr>
         <w:pStyle w:val="ListParagraph"/>
-        <w:numPr>
-          <w:ilvl w:val="0"/>
-          <w:numId w:val="2"/>
-        </w:numPr>
-        <w:rPr/>
-      </w:pPr>
-      <w:r>
-        <w:rPr/>
-        <w:t>El número necesario de bits para codificar la señal si se quiere que dicho error sea menor que 0,01 amperios.</w:t>
-      </w:r>
-      <w:r>
-        <w:rPr/>
+        <w:rPr>
+          <w:b w:val="false"/>
+          <w:b w:val="false"/>
+          <w:bCs w:val="false"/>
+        </w:rPr>
+      </w:pPr>
+      <w:r>
+        <w:rPr>
+          <w:b w:val="false"/>
+          <w:bCs w:val="false"/>
+        </w:rPr>
+        <w:t>El error m</w:t>
+      </w:r>
+      <w:r>
+        <w:rPr>
+          <w:rFonts w:eastAsia="Calibri" w:cs="Times New Roman" w:eastAsiaTheme="minorHAnsi"/>
+          <w:b w:val="false"/>
+          <w:bCs w:val="false"/>
+          <w:color w:val="auto"/>
+          <w:kern w:val="0"/>
+          <w:sz w:val="22"/>
+          <w:szCs w:val="22"/>
+          <w:lang w:val="es-ES" w:eastAsia="en-US" w:bidi="ar-SA"/>
+        </w:rPr>
+        <w:t xml:space="preserve">áximo cometido es la división entre la amplitud y el número de cuantificación, es decir, el número de espacios en los que se fragmenta el espacio. En este caso, </w:t>
+      </w:r>
+      <w:r>
+        <w:rPr>
+          <w:rFonts w:eastAsia="Calibri" w:cs="Times New Roman" w:eastAsiaTheme="minorHAnsi"/>
+          <w:b w:val="false"/>
+          <w:bCs w:val="false"/>
+          <w:color w:val="auto"/>
+          <w:kern w:val="0"/>
+          <w:sz w:val="22"/>
+          <w:szCs w:val="22"/>
+          <w:lang w:val="es-ES" w:eastAsia="en-US" w:bidi="ar-SA"/>
+        </w:rPr>
       </w:r>
       <m:oMath xmlns:m="http://schemas.openxmlformats.org/officeDocument/2006/math">
-        <m:sSub>
-          <m:e>
+        <m:f>
+          <m:num>
             <m:r>
               <w:rPr>
                 <w:rFonts w:ascii="Cambria Math" w:hAnsi="Cambria Math"/>
               </w:rPr>
-              <m:t xml:space="preserve">SNR</m:t>
+              <m:t xml:space="preserve">1.5</m:t>
             </m:r>
-          </m:e>
-          <m:sub>
+          </m:num>
+          <m:den>
             <m:r>
               <w:rPr>
                 <w:rFonts w:ascii="Cambria Math" w:hAnsi="Cambria Math"/>
               </w:rPr>
-              <m:t xml:space="preserve">C</m:t>
+              <m:t xml:space="preserve">32</m:t>
             </m:r>
-          </m:sub>
-        </m:sSub>
+          </m:den>
+        </m:f>
+        <m:r>
+          <w:rPr>
+            <w:rFonts w:ascii="Cambria Math" w:hAnsi="Cambria Math"/>
+          </w:rPr>
+          <m:t xml:space="preserve">=</m:t>
+        </m:r>
+        <m:r>
+          <w:rPr>
+            <w:rFonts w:ascii="Cambria Math" w:hAnsi="Cambria Math"/>
+          </w:rPr>
+          <m:t xml:space="preserve">0.046875</m:t>
+        </m:r>
         <m:r>
           <w:rPr>
             <w:rFonts w:ascii="Cambria Math" w:hAnsi="Cambria Math"/>
@@ -668,12 +852,40 @@
           <w:rPr>
             <w:rFonts w:ascii="Cambria Math" w:hAnsi="Cambria Math"/>
           </w:rPr>
-          <m:t xml:space="preserve">2</m:t>
+          <m:t xml:space="preserve">0.05</m:t>
         </m:r>
       </m:oMath>
       <w:r>
-        <w:rPr/>
-        <w:t xml:space="preserve"> (0,75 puntos)</w:t>
+        <w:rPr>
+          <w:rFonts w:eastAsia="Calibri" w:cs="Times New Roman" w:eastAsiaTheme="minorHAnsi"/>
+          <w:b w:val="false"/>
+          <w:bCs w:val="false"/>
+          <w:color w:val="auto"/>
+          <w:kern w:val="0"/>
+          <w:sz w:val="22"/>
+          <w:szCs w:val="22"/>
+          <w:lang w:val="es-ES" w:eastAsia="en-US" w:bidi="ar-SA"/>
+        </w:rPr>
+        <w:t>.</w:t>
+      </w:r>
+    </w:p>
+    <w:p>
+      <w:pPr>
+        <w:pStyle w:val="ListParagraph"/>
+        <w:rPr>
+          <w:rFonts w:ascii="Calibri" w:hAnsi="Calibri" w:eastAsia="Calibri" w:cs="Times New Roman" w:asciiTheme="minorHAnsi" w:eastAsiaTheme="minorHAnsi" w:hAnsiTheme="minorHAnsi"/>
+          <w:color w:val="auto"/>
+          <w:kern w:val="0"/>
+          <w:sz w:val="22"/>
+          <w:szCs w:val="22"/>
+          <w:lang w:val="es-ES" w:eastAsia="en-US" w:bidi="ar-SA"/>
+        </w:rPr>
+      </w:pPr>
+      <w:r>
+        <w:rPr>
+          <w:b w:val="false"/>
+          <w:bCs w:val="false"/>
+        </w:rPr>
       </w:r>
     </w:p>
     <w:p>
@@ -683,116 +895,321 @@
           <w:ilvl w:val="0"/>
           <w:numId w:val="2"/>
         </w:numPr>
-        <w:rPr/>
-      </w:pPr>
-      <w:r>
-        <w:rPr/>
-        <w:t>El ancho de banda necesario para transmitir la información para cada uno de los apartados a y b por un canal no ruidoso si la señal se muestrea a 2.000 muestras/s. (0,5 puntos)</w:t>
+        <w:rPr>
+          <w:b/>
+          <w:b/>
+          <w:bCs/>
+        </w:rPr>
+      </w:pPr>
+      <w:r>
+        <w:rPr>
+          <w:b/>
+          <w:bCs/>
+        </w:rPr>
+        <w:t>El número necesario de bits para codificar la señal si se quiere que dicho error sea menor que 0,01 amperios. (0,75 puntos)</w:t>
       </w:r>
     </w:p>
     <w:p>
       <w:pPr>
-        <w:pStyle w:val="Normal"/>
-        <w:spacing w:lineRule="auto" w:line="259" w:before="0" w:after="160"/>
-        <w:jc w:val="left"/>
-        <w:rPr/>
-      </w:pPr>
-      <w:r>
-        <w:rPr/>
-      </w:r>
-      <w:r>
-        <w:br w:type="page"/>
+        <w:pStyle w:val="ListParagraph"/>
+        <w:numPr>
+          <w:ilvl w:val="0"/>
+          <w:numId w:val="0"/>
+        </w:numPr>
+        <w:ind w:left="720" w:hanging="0"/>
+        <w:rPr>
+          <w:b w:val="false"/>
+          <w:b w:val="false"/>
+          <w:bCs w:val="false"/>
+        </w:rPr>
+      </w:pPr>
+      <w:r>
+        <w:rPr>
+          <w:b w:val="false"/>
+          <w:bCs w:val="false"/>
+        </w:rPr>
+        <w:t>Si se desea reducir el error, se debe aumentar el n</w:t>
+      </w:r>
+      <w:r>
+        <w:rPr>
+          <w:rFonts w:eastAsia="Calibri" w:cs="Times New Roman" w:eastAsiaTheme="minorHAnsi"/>
+          <w:b w:val="false"/>
+          <w:bCs w:val="false"/>
+          <w:color w:val="auto"/>
+          <w:kern w:val="0"/>
+          <w:sz w:val="22"/>
+          <w:szCs w:val="22"/>
+          <w:lang w:val="es-ES" w:eastAsia="en-US" w:bidi="ar-SA"/>
+        </w:rPr>
+        <w:t xml:space="preserve">úmero de bits que se utilicen para codificar la señal, de manera que se aumente el tamaño de palabra y los fragmentos de amplitud sean menores. En este caso, </w:t>
+      </w:r>
+      <w:r>
+        <w:rPr>
+          <w:rFonts w:eastAsia="Calibri" w:cs="Times New Roman" w:eastAsiaTheme="minorHAnsi"/>
+          <w:b w:val="false"/>
+          <w:bCs w:val="false"/>
+          <w:color w:val="auto"/>
+          <w:kern w:val="0"/>
+          <w:sz w:val="22"/>
+          <w:szCs w:val="22"/>
+          <w:lang w:val="es-ES" w:eastAsia="en-US" w:bidi="ar-SA"/>
+        </w:rPr>
+      </w:r>
+      <m:oMath xmlns:m="http://schemas.openxmlformats.org/officeDocument/2006/math">
+        <m:r>
+          <w:rPr>
+            <w:rFonts w:ascii="Cambria Math" w:hAnsi="Cambria Math"/>
+          </w:rPr>
+          <m:t xml:space="preserve">0.01</m:t>
+        </m:r>
+        <m:r>
+          <w:rPr>
+            <w:rFonts w:ascii="Cambria Math" w:hAnsi="Cambria Math"/>
+          </w:rPr>
+          <m:t xml:space="preserve">≥</m:t>
+        </m:r>
+        <m:f>
+          <m:num>
+            <m:r>
+              <w:rPr>
+                <w:rFonts w:ascii="Cambria Math" w:hAnsi="Cambria Math"/>
+              </w:rPr>
+              <m:t xml:space="preserve">1.5</m:t>
+            </m:r>
+          </m:num>
+          <m:den>
+            <m:sSup>
+              <m:e>
+                <m:r>
+                  <w:rPr>
+                    <w:rFonts w:ascii="Cambria Math" w:hAnsi="Cambria Math"/>
+                  </w:rPr>
+                  <m:t xml:space="preserve">2</m:t>
+                </m:r>
+              </m:e>
+              <m:sup>
+                <m:r>
+                  <w:rPr>
+                    <w:rFonts w:ascii="Cambria Math" w:hAnsi="Cambria Math"/>
+                  </w:rPr>
+                  <m:t xml:space="preserve">x</m:t>
+                </m:r>
+              </m:sup>
+            </m:sSup>
+          </m:den>
+        </m:f>
+        <m:r>
+          <w:rPr>
+            <w:rFonts w:ascii="Cambria Math" w:hAnsi="Cambria Math"/>
+          </w:rPr>
+          <m:t xml:space="preserve">=</m:t>
+        </m:r>
+        <m:r>
+          <w:rPr>
+            <w:rFonts w:ascii="Cambria Math" w:hAnsi="Cambria Math"/>
+          </w:rPr>
+          <m:t xml:space="preserve">7.228</m:t>
+        </m:r>
+        <m:r>
+          <w:rPr>
+            <w:rFonts w:ascii="Cambria Math" w:hAnsi="Cambria Math"/>
+          </w:rPr>
+          <m:t xml:space="preserve">→</m:t>
+        </m:r>
+        <m:r>
+          <w:rPr>
+            <w:rFonts w:ascii="Cambria Math" w:hAnsi="Cambria Math"/>
+          </w:rPr>
+          <m:t xml:space="preserve">8</m:t>
+        </m:r>
+      </m:oMath>
+      <w:r>
+        <w:rPr>
+          <w:rFonts w:eastAsia="Calibri" w:cs="Times New Roman" w:eastAsiaTheme="minorHAnsi"/>
+          <w:b w:val="false"/>
+          <w:bCs w:val="false"/>
+          <w:color w:val="auto"/>
+          <w:kern w:val="0"/>
+          <w:sz w:val="22"/>
+          <w:szCs w:val="22"/>
+          <w:lang w:val="es-ES" w:eastAsia="en-US" w:bidi="ar-SA"/>
+        </w:rPr>
+        <w:t>. El nº de bits es 8, por lo que el tamaño de palabra será de 256.</w:t>
       </w:r>
     </w:p>
     <w:p>
       <w:pPr>
-        <w:pStyle w:val="Heading1"/>
-        <w:rPr/>
-      </w:pPr>
-      <w:r>
-        <w:rPr/>
-        <w:t>Ejercicio 3 (3,5 puntos)</w:t>
+        <w:pStyle w:val="ListParagraph"/>
+        <w:rPr>
+          <w:rFonts w:ascii="Calibri" w:hAnsi="Calibri" w:eastAsia="Calibri" w:cs="Times New Roman" w:asciiTheme="minorHAnsi" w:eastAsiaTheme="minorHAnsi" w:hAnsiTheme="minorHAnsi"/>
+          <w:color w:val="auto"/>
+          <w:kern w:val="0"/>
+          <w:sz w:val="22"/>
+          <w:szCs w:val="22"/>
+          <w:lang w:val="es-ES" w:eastAsia="en-US" w:bidi="ar-SA"/>
+        </w:rPr>
+      </w:pPr>
+      <w:r>
+        <w:rPr>
+          <w:b w:val="false"/>
+          <w:bCs w:val="false"/>
+        </w:rPr>
       </w:r>
     </w:p>
     <w:p>
       <w:pPr>
-        <w:pStyle w:val="Normal"/>
-        <w:rPr/>
-      </w:pPr>
-      <w:r>
-        <w:rPr/>
-        <w:tab/>
-        <w:t>Se tiene una red como la de la figura, en la que los Equipos 1 y 2 son portátiles conectados mediante WiFi a los Router A y B, que tienen una conexión cableada entre ellos.</w:t>
+        <w:pStyle w:val="ListParagraph"/>
+        <w:numPr>
+          <w:ilvl w:val="0"/>
+          <w:numId w:val="2"/>
+        </w:numPr>
+        <w:rPr/>
+      </w:pPr>
+      <w:r>
+        <w:rPr>
+          <w:b/>
+          <w:bCs/>
+        </w:rPr>
+        <w:t>El ancho de banda necesario para transmitir la información para cada uno de los apartados a y b por un canal no ruidoso si la señal se muestrea a 2.000 muestras/s. (0,5 puntos)</w:t>
       </w:r>
     </w:p>
     <w:p>
       <w:pPr>
-        <w:pStyle w:val="Normal"/>
-        <w:ind w:firstLine="708"/>
-        <w:rPr/>
-      </w:pPr>
-      <w:r>
-        <w:rPr>
-          <w:bCs/>
-        </w:rPr>
-        <w:t xml:space="preserve">Si se asume que un administrador ha configurado de forma estática las IPs de los dos </w:t>
-      </w:r>
-      <w:r>
-        <w:rPr>
-          <w:bCs/>
-          <w:i/>
-          <w:iCs/>
-        </w:rPr>
-        <w:t>routers</w:t>
-      </w:r>
-      <w:r>
-        <w:rPr>
-          <w:bCs/>
-        </w:rPr>
-        <w:t xml:space="preserve"> y del Equipo 1, mientras que el Equipo 2 ha obtenido la suya del Router B mediante DHCP, </w:t>
-      </w:r>
-      <w:r>
-        <w:rPr>
-          <w:b/>
-          <w:u w:val="single"/>
-        </w:rPr>
-        <w:t>describe el proceso de mensajes intercambiados</w:t>
-      </w:r>
-      <w:r>
-        <w:rPr>
-          <w:bCs/>
-        </w:rPr>
-        <w:t xml:space="preserve"> (asume como punto de inicio el instante después de que el equipo 2 recibe su IP mediante DHCP), explicando por qué se genera cada mensaje</w:t>
-      </w:r>
-      <w:r>
-        <w:rPr/>
-        <w:t xml:space="preserve"> a nivel de enlace y </w:t>
-      </w:r>
-      <w:r>
-        <w:rPr>
-          <w:b/>
-          <w:u w:val="single"/>
-        </w:rPr>
-        <w:t>completa una tabla</w:t>
-      </w:r>
-      <w:r>
-        <w:rPr/>
-        <w:t xml:space="preserve"> especificando las MACs de origen y destino de cada mensaje, además del tipo de información enviada. </w:t>
+        <w:pStyle w:val="ListParagraph"/>
+        <w:rPr>
+          <w:b w:val="false"/>
+          <w:b w:val="false"/>
+          <w:bCs w:val="false"/>
+        </w:rPr>
+      </w:pPr>
+      <w:r>
+        <w:rPr>
+          <w:b w:val="false"/>
+          <w:bCs w:val="false"/>
+        </w:rPr>
+        <w:t xml:space="preserve">Utilizando Nyquist, </w:t>
+      </w:r>
+      <w:r>
+        <w:rPr>
+          <w:b w:val="false"/>
+          <w:bCs w:val="false"/>
+        </w:rPr>
+      </w:r>
+      <m:oMath xmlns:m="http://schemas.openxmlformats.org/officeDocument/2006/math">
+        <m:sSub>
+          <m:e>
+            <m:r>
+              <w:rPr>
+                <w:rFonts w:ascii="Cambria Math" w:hAnsi="Cambria Math"/>
+              </w:rPr>
+              <m:t xml:space="preserve">B</m:t>
+            </m:r>
+          </m:e>
+          <m:sub>
+            <m:r>
+              <w:rPr>
+                <w:rFonts w:ascii="Cambria Math" w:hAnsi="Cambria Math"/>
+              </w:rPr>
+              <m:t xml:space="preserve">a</m:t>
+            </m:r>
+          </m:sub>
+        </m:sSub>
+        <m:r>
+          <w:rPr>
+            <w:rFonts w:ascii="Cambria Math" w:hAnsi="Cambria Math"/>
+          </w:rPr>
+          <m:t xml:space="preserve">=</m:t>
+        </m:r>
+        <m:r>
+          <w:rPr>
+            <w:rFonts w:ascii="Cambria Math" w:hAnsi="Cambria Math"/>
+          </w:rPr>
+          <m:t xml:space="preserve">200</m:t>
+        </m:r>
+        <m:r>
+          <w:rPr>
+            <w:rFonts w:ascii="Cambria Math" w:hAnsi="Cambria Math"/>
+          </w:rPr>
+          <m:t xml:space="preserve">Hz</m:t>
+        </m:r>
+        <m:r>
+          <w:rPr>
+            <w:rFonts w:ascii="Cambria Math" w:hAnsi="Cambria Math"/>
+          </w:rPr>
+          <m:t xml:space="preserve">,</m:t>
+        </m:r>
+        <m:sSub>
+          <m:e>
+            <m:r>
+              <w:rPr>
+                <w:rFonts w:ascii="Cambria Math" w:hAnsi="Cambria Math"/>
+              </w:rPr>
+              <m:t xml:space="preserve">B</m:t>
+            </m:r>
+          </m:e>
+          <m:sub>
+            <m:r>
+              <w:rPr>
+                <w:rFonts w:ascii="Cambria Math" w:hAnsi="Cambria Math"/>
+              </w:rPr>
+              <m:t xml:space="preserve">b</m:t>
+            </m:r>
+          </m:sub>
+        </m:sSub>
+        <m:r>
+          <w:rPr>
+            <w:rFonts w:ascii="Cambria Math" w:hAnsi="Cambria Math"/>
+          </w:rPr>
+          <m:t xml:space="preserve">=</m:t>
+        </m:r>
+        <m:r>
+          <w:rPr>
+            <w:rFonts w:ascii="Cambria Math" w:hAnsi="Cambria Math"/>
+          </w:rPr>
+          <m:t xml:space="preserve">125</m:t>
+        </m:r>
+        <m:r>
+          <w:rPr>
+            <w:rFonts w:ascii="Cambria Math" w:hAnsi="Cambria Math"/>
+          </w:rPr>
+          <m:t xml:space="preserve">Hz</m:t>
+        </m:r>
+      </m:oMath>
+      <w:r>
+        <w:rPr>
+          <w:b w:val="false"/>
+          <w:bCs w:val="false"/>
+        </w:rPr>
+        <w:t>.</w:t>
       </w:r>
     </w:p>
     <w:p>
       <w:pPr>
-        <w:pStyle w:val="Normal"/>
-        <w:jc w:val="center"/>
-        <w:rPr/>
-      </w:pPr>
-      <w:r>
-        <w:rPr/>
+        <w:pStyle w:val="ListParagraph"/>
+        <w:rPr>
+          <w:b w:val="false"/>
+          <w:b w:val="false"/>
+          <w:bCs w:val="false"/>
+        </w:rPr>
+      </w:pPr>
+      <w:r>
+        <w:rPr>
+          <w:b w:val="false"/>
+          <w:bCs w:val="false"/>
+        </w:rPr>
         <w:drawing>
-          <wp:inline distT="0" distB="0" distL="0" distR="0">
-            <wp:extent cx="6120130" cy="2345055"/>
+          <wp:anchor behindDoc="0" distT="0" distB="0" distL="0" distR="0" simplePos="0" locked="0" layoutInCell="0" allowOverlap="1" relativeHeight="21">
+            <wp:simplePos x="0" y="0"/>
+            <wp:positionH relativeFrom="column">
+              <wp:posOffset>111125</wp:posOffset>
+            </wp:positionH>
+            <wp:positionV relativeFrom="paragraph">
+              <wp:posOffset>828040</wp:posOffset>
+            </wp:positionV>
+            <wp:extent cx="5662930" cy="9286875"/>
             <wp:effectExtent l="0" t="0" r="0" b="0"/>
-            <wp:docPr id="1" name="Imagen 1" descr="Escala de tiempo&#10;&#10;Descripción generada automáticamente con confianza media"/>
+            <wp:wrapSquare wrapText="largest"/>
+            <wp:docPr id="3" name="Image3" descr=""/>
             <wp:cNvGraphicFramePr>
               <a:graphicFrameLocks xmlns:a="http://schemas.openxmlformats.org/drawingml/2006/main" noChangeAspect="1"/>
             </wp:cNvGraphicFramePr>
@@ -800,13 +1217,139 @@
               <a:graphicData uri="http://schemas.openxmlformats.org/drawingml/2006/picture">
                 <pic:pic xmlns:pic="http://schemas.openxmlformats.org/drawingml/2006/picture">
                   <pic:nvPicPr>
-                    <pic:cNvPr id="1" name="Imagen 1" descr="Escala de tiempo&#10;&#10;Descripción generada automáticamente con confianza media"/>
+                    <pic:cNvPr id="3" name="Image3" descr=""/>
                     <pic:cNvPicPr>
                       <a:picLocks noChangeAspect="1" noChangeArrowheads="1"/>
                     </pic:cNvPicPr>
                   </pic:nvPicPr>
                   <pic:blipFill>
-                    <a:blip r:embed="rId2"/>
+                    <a:blip r:embed="rId4"/>
+                    <a:stretch>
+                      <a:fillRect/>
+                    </a:stretch>
+                  </pic:blipFill>
+                  <pic:spPr bwMode="auto">
+                    <a:xfrm>
+                      <a:off x="0" y="0"/>
+                      <a:ext cx="5662930" cy="9286875"/>
+                    </a:xfrm>
+                    <a:prstGeom prst="rect">
+                      <a:avLst/>
+                    </a:prstGeom>
+                  </pic:spPr>
+                </pic:pic>
+              </a:graphicData>
+            </a:graphic>
+          </wp:anchor>
+        </w:drawing>
+      </w:r>
+      <w:r>
+        <w:br w:type="page"/>
+      </w:r>
+    </w:p>
+    <w:p>
+      <w:pPr>
+        <w:pStyle w:val="Heading1"/>
+        <w:rPr/>
+      </w:pPr>
+      <w:r>
+        <w:rPr/>
+        <w:t>Ejercicio 3 (3,5 puntos)</w:t>
+      </w:r>
+    </w:p>
+    <w:p>
+      <w:pPr>
+        <w:pStyle w:val="Normal"/>
+        <w:rPr/>
+      </w:pPr>
+      <w:r>
+        <w:rPr/>
+        <w:tab/>
+        <w:t>Se tiene una red como la de la figura, en la que los Equipos 1 y 2 son portátiles conectados mediante WiFi a los Router A y B, que tienen una conexión cableada entre ellos.</w:t>
+      </w:r>
+    </w:p>
+    <w:p>
+      <w:pPr>
+        <w:pStyle w:val="Normal"/>
+        <w:ind w:firstLine="708"/>
+        <w:rPr/>
+      </w:pPr>
+      <w:r>
+        <w:rPr>
+          <w:bCs/>
+        </w:rPr>
+        <w:t xml:space="preserve">Si se asume que un administrador ha configurado de forma estática las IPs de los dos </w:t>
+      </w:r>
+      <w:r>
+        <w:rPr>
+          <w:bCs/>
+          <w:i/>
+          <w:iCs/>
+        </w:rPr>
+        <w:t>routers</w:t>
+      </w:r>
+      <w:r>
+        <w:rPr>
+          <w:bCs/>
+        </w:rPr>
+        <w:t xml:space="preserve"> y del Equipo 1, mientras que el Equipo 2 ha obtenido la suya del Router B mediante DHCP, </w:t>
+      </w:r>
+      <w:r>
+        <w:rPr>
+          <w:b/>
+          <w:u w:val="single"/>
+        </w:rPr>
+        <w:t>describe el proceso de mensajes intercambiados</w:t>
+      </w:r>
+      <w:r>
+        <w:rPr>
+          <w:bCs/>
+        </w:rPr>
+        <w:t xml:space="preserve"> (asume como punto de inicio el instante después de que el equipo 2 recibe su IP mediante DHCP), explicando por qué se genera cada mensaje</w:t>
+      </w:r>
+      <w:r>
+        <w:rPr/>
+        <w:t xml:space="preserve"> a nivel de enlace y </w:t>
+      </w:r>
+      <w:r>
+        <w:rPr>
+          <w:b/>
+          <w:u w:val="single"/>
+        </w:rPr>
+        <w:t>completa una tabla</w:t>
+      </w:r>
+      <w:r>
+        <w:rPr/>
+        <w:t xml:space="preserve"> especificando las MACs de origen y destino de cada mensaje, además del tipo de información enviada. </w:t>
+      </w:r>
+    </w:p>
+    <w:p>
+      <w:pPr>
+        <w:pStyle w:val="Normal"/>
+        <w:jc w:val="center"/>
+        <w:rPr/>
+      </w:pPr>
+      <w:r>
+        <w:rPr/>
+        <w:drawing>
+          <wp:inline distT="0" distB="0" distL="0" distR="0">
+            <wp:extent cx="6120130" cy="2345055"/>
+            <wp:effectExtent l="0" t="0" r="0" b="0"/>
+            <wp:docPr id="4" name="Imagen 1" descr="Escala de tiempo&#10;&#10;Descripción generada automáticamente con confianza media"/>
+            <wp:cNvGraphicFramePr>
+              <a:graphicFrameLocks xmlns:a="http://schemas.openxmlformats.org/drawingml/2006/main" noChangeAspect="1"/>
+            </wp:cNvGraphicFramePr>
+            <a:graphic xmlns:a="http://schemas.openxmlformats.org/drawingml/2006/main">
+              <a:graphicData uri="http://schemas.openxmlformats.org/drawingml/2006/picture">
+                <pic:pic xmlns:pic="http://schemas.openxmlformats.org/drawingml/2006/picture">
+                  <pic:nvPicPr>
+                    <pic:cNvPr id="4" name="Imagen 1" descr="Escala de tiempo&#10;&#10;Descripción generada automáticamente con confianza media"/>
+                    <pic:cNvPicPr>
+                      <a:picLocks noChangeAspect="1" noChangeArrowheads="1"/>
+                    </pic:cNvPicPr>
+                  </pic:nvPicPr>
+                  <pic:blipFill>
+                    <a:blip r:embed="rId5"/>
                     <a:stretch>
                       <a:fillRect/>
                     </a:stretch>
@@ -861,7 +1404,8 @@
           <w:p>
             <w:pPr>
               <w:pStyle w:val="Normal"/>
-              <w:widowControl/>
+              <w:widowControl w:val="false"/>
+              <w:suppressAutoHyphens w:val="true"/>
               <w:spacing w:before="0" w:after="0"/>
               <w:jc w:val="center"/>
               <w:rPr>
@@ -893,7 +1437,8 @@
           <w:p>
             <w:pPr>
               <w:pStyle w:val="Normal"/>
-              <w:widowControl/>
+              <w:widowControl w:val="false"/>
+              <w:suppressAutoHyphens w:val="true"/>
               <w:spacing w:before="0" w:after="0"/>
               <w:jc w:val="center"/>
               <w:rPr>
@@ -925,7 +1470,8 @@
           <w:p>
             <w:pPr>
               <w:pStyle w:val="Normal"/>
-              <w:widowControl/>
+              <w:widowControl w:val="false"/>
+              <w:suppressAutoHyphens w:val="true"/>
               <w:spacing w:before="0" w:after="0"/>
               <w:jc w:val="center"/>
               <w:rPr>
@@ -957,7 +1503,8 @@
           <w:p>
             <w:pPr>
               <w:pStyle w:val="Normal"/>
-              <w:widowControl/>
+              <w:widowControl w:val="false"/>
+              <w:suppressAutoHyphens w:val="true"/>
               <w:spacing w:before="0" w:after="0"/>
               <w:jc w:val="center"/>
               <w:rPr>
@@ -989,7 +1536,8 @@
           <w:p>
             <w:pPr>
               <w:pStyle w:val="Normal"/>
-              <w:widowControl/>
+              <w:widowControl w:val="false"/>
+              <w:suppressAutoHyphens w:val="true"/>
               <w:spacing w:before="0" w:after="0"/>
               <w:jc w:val="center"/>
               <w:rPr>
@@ -1021,7 +1569,8 @@
           <w:p>
             <w:pPr>
               <w:pStyle w:val="Normal"/>
-              <w:widowControl/>
+              <w:widowControl w:val="false"/>
+              <w:suppressAutoHyphens w:val="true"/>
               <w:spacing w:before="0" w:after="0"/>
               <w:jc w:val="center"/>
               <w:rPr>
@@ -1056,7 +1605,8 @@
           <w:p>
             <w:pPr>
               <w:pStyle w:val="Normal"/>
-              <w:widowControl/>
+              <w:widowControl w:val="false"/>
+              <w:suppressAutoHyphens w:val="true"/>
               <w:spacing w:before="0" w:after="0"/>
               <w:jc w:val="center"/>
               <w:rPr>
@@ -1085,7 +1635,8 @@
           <w:p>
             <w:pPr>
               <w:pStyle w:val="Normal"/>
-              <w:widowControl/>
+              <w:widowControl w:val="false"/>
+              <w:suppressAutoHyphens w:val="true"/>
               <w:spacing w:before="0" w:after="0"/>
               <w:jc w:val="center"/>
               <w:rPr>
@@ -1114,7 +1665,8 @@
           <w:p>
             <w:pPr>
               <w:pStyle w:val="Normal"/>
-              <w:widowControl/>
+              <w:widowControl w:val="false"/>
+              <w:suppressAutoHyphens w:val="true"/>
               <w:spacing w:before="0" w:after="0"/>
               <w:jc w:val="center"/>
               <w:rPr>
@@ -1143,7 +1695,8 @@
           <w:p>
             <w:pPr>
               <w:pStyle w:val="Normal"/>
-              <w:widowControl/>
+              <w:widowControl w:val="false"/>
+              <w:suppressAutoHyphens w:val="true"/>
               <w:spacing w:before="0" w:after="0"/>
               <w:jc w:val="center"/>
               <w:rPr>
@@ -1172,7 +1725,8 @@
           <w:p>
             <w:pPr>
               <w:pStyle w:val="Normal"/>
-              <w:widowControl/>
+              <w:widowControl w:val="false"/>
+              <w:suppressAutoHyphens w:val="true"/>
               <w:spacing w:before="0" w:after="0"/>
               <w:jc w:val="center"/>
               <w:rPr>
@@ -1201,7 +1755,8 @@
           <w:p>
             <w:pPr>
               <w:pStyle w:val="Normal"/>
-              <w:widowControl/>
+              <w:widowControl w:val="false"/>
+              <w:suppressAutoHyphens w:val="true"/>
               <w:spacing w:before="0" w:after="0"/>
               <w:jc w:val="center"/>
               <w:rPr>
@@ -1233,7 +1788,8 @@
           <w:p>
             <w:pPr>
               <w:pStyle w:val="Normal"/>
-              <w:widowControl/>
+              <w:widowControl w:val="false"/>
+              <w:suppressAutoHyphens w:val="true"/>
               <w:spacing w:before="0" w:after="0"/>
               <w:jc w:val="center"/>
               <w:rPr>
@@ -1262,7 +1818,8 @@
           <w:p>
             <w:pPr>
               <w:pStyle w:val="Normal"/>
-              <w:widowControl/>
+              <w:widowControl w:val="false"/>
+              <w:suppressAutoHyphens w:val="true"/>
               <w:spacing w:before="0" w:after="0"/>
               <w:jc w:val="center"/>
               <w:rPr>
@@ -1291,7 +1848,8 @@
           <w:p>
             <w:pPr>
               <w:pStyle w:val="Normal"/>
-              <w:widowControl/>
+              <w:widowControl w:val="false"/>
+              <w:suppressAutoHyphens w:val="true"/>
               <w:spacing w:before="0" w:after="0"/>
               <w:jc w:val="center"/>
               <w:rPr>
@@ -1320,7 +1878,8 @@
           <w:p>
             <w:pPr>
               <w:pStyle w:val="Normal"/>
-              <w:widowControl/>
+              <w:widowControl w:val="false"/>
+              <w:suppressAutoHyphens w:val="true"/>
               <w:spacing w:before="0" w:after="0"/>
               <w:jc w:val="center"/>
               <w:rPr>
@@ -1349,7 +1908,8 @@
           <w:p>
             <w:pPr>
               <w:pStyle w:val="Normal"/>
-              <w:widowControl/>
+              <w:widowControl w:val="false"/>
+              <w:suppressAutoHyphens w:val="true"/>
               <w:spacing w:before="0" w:after="0"/>
               <w:jc w:val="center"/>
               <w:rPr>
@@ -1378,7 +1938,8 @@
           <w:p>
             <w:pPr>
               <w:pStyle w:val="Normal"/>
-              <w:widowControl/>
+              <w:widowControl w:val="false"/>
+              <w:suppressAutoHyphens w:val="true"/>
               <w:spacing w:before="0" w:after="0"/>
               <w:jc w:val="center"/>
               <w:rPr>
@@ -1410,7 +1971,8 @@
           <w:p>
             <w:pPr>
               <w:pStyle w:val="Normal"/>
-              <w:widowControl/>
+              <w:widowControl w:val="false"/>
+              <w:suppressAutoHyphens w:val="true"/>
               <w:spacing w:before="0" w:after="0"/>
               <w:jc w:val="center"/>
               <w:rPr>
@@ -1439,7 +2001,8 @@
           <w:p>
             <w:pPr>
               <w:pStyle w:val="Normal"/>
-              <w:widowControl/>
+              <w:widowControl w:val="false"/>
+              <w:suppressAutoHyphens w:val="true"/>
               <w:spacing w:before="0" w:after="0"/>
               <w:jc w:val="center"/>
               <w:rPr>
@@ -1468,7 +2031,8 @@
           <w:p>
             <w:pPr>
               <w:pStyle w:val="Normal"/>
-              <w:widowControl/>
+              <w:widowControl w:val="false"/>
+              <w:suppressAutoHyphens w:val="true"/>
               <w:spacing w:before="0" w:after="0"/>
               <w:jc w:val="center"/>
               <w:rPr>
@@ -1497,7 +2061,8 @@
           <w:p>
             <w:pPr>
               <w:pStyle w:val="Normal"/>
-              <w:widowControl/>
+              <w:widowControl w:val="false"/>
+              <w:suppressAutoHyphens w:val="true"/>
               <w:spacing w:before="0" w:after="0"/>
               <w:jc w:val="center"/>
               <w:rPr>
@@ -1526,7 +2091,8 @@
           <w:p>
             <w:pPr>
               <w:pStyle w:val="Normal"/>
-              <w:widowControl/>
+              <w:widowControl w:val="false"/>
+              <w:suppressAutoHyphens w:val="true"/>
               <w:spacing w:before="0" w:after="0"/>
               <w:jc w:val="center"/>
               <w:rPr>
@@ -1555,7 +2121,8 @@
           <w:p>
             <w:pPr>
               <w:pStyle w:val="Normal"/>
-              <w:widowControl/>
+              <w:widowControl w:val="false"/>
+              <w:suppressAutoHyphens w:val="true"/>
               <w:spacing w:before="0" w:after="0"/>
               <w:jc w:val="center"/>
               <w:rPr>
@@ -1587,7 +2154,8 @@
           <w:p>
             <w:pPr>
               <w:pStyle w:val="Normal"/>
-              <w:widowControl/>
+              <w:widowControl w:val="false"/>
+              <w:suppressAutoHyphens w:val="true"/>
               <w:spacing w:before="0" w:after="0"/>
               <w:jc w:val="center"/>
               <w:rPr>
@@ -1616,7 +2184,8 @@
           <w:p>
             <w:pPr>
               <w:pStyle w:val="Normal"/>
-              <w:widowControl/>
+              <w:widowControl w:val="false"/>
+              <w:suppressAutoHyphens w:val="true"/>
               <w:spacing w:before="0" w:after="0"/>
               <w:jc w:val="center"/>
               <w:rPr>
@@ -1645,7 +2214,8 @@
           <w:p>
             <w:pPr>
               <w:pStyle w:val="Normal"/>
-              <w:widowControl/>
+              <w:widowControl w:val="false"/>
+              <w:suppressAutoHyphens w:val="true"/>
               <w:spacing w:before="0" w:after="0"/>
               <w:jc w:val="center"/>
               <w:rPr>
@@ -1674,7 +2244,8 @@
           <w:p>
             <w:pPr>
               <w:pStyle w:val="Normal"/>
-              <w:widowControl/>
+              <w:widowControl w:val="false"/>
+              <w:suppressAutoHyphens w:val="true"/>
               <w:spacing w:before="0" w:after="0"/>
               <w:jc w:val="center"/>
               <w:rPr>
@@ -1703,7 +2274,8 @@
           <w:p>
             <w:pPr>
               <w:pStyle w:val="Normal"/>
-              <w:widowControl/>
+              <w:widowControl w:val="false"/>
+              <w:suppressAutoHyphens w:val="true"/>
               <w:spacing w:before="0" w:after="0"/>
               <w:jc w:val="center"/>
               <w:rPr>
@@ -1732,7 +2304,8 @@
           <w:p>
             <w:pPr>
               <w:pStyle w:val="Normal"/>
-              <w:widowControl/>
+              <w:widowControl w:val="false"/>
+              <w:suppressAutoHyphens w:val="true"/>
               <w:spacing w:before="0" w:after="0"/>
               <w:jc w:val="center"/>
               <w:rPr>
@@ -1764,7 +2337,8 @@
           <w:p>
             <w:pPr>
               <w:pStyle w:val="Normal"/>
-              <w:widowControl/>
+              <w:widowControl w:val="false"/>
+              <w:suppressAutoHyphens w:val="true"/>
               <w:spacing w:before="0" w:after="0"/>
               <w:jc w:val="center"/>
               <w:rPr>
@@ -1793,7 +2367,8 @@
           <w:p>
             <w:pPr>
               <w:pStyle w:val="Normal"/>
-              <w:widowControl/>
+              <w:widowControl w:val="false"/>
+              <w:suppressAutoHyphens w:val="true"/>
               <w:spacing w:before="0" w:after="0"/>
               <w:jc w:val="center"/>
               <w:rPr>
@@ -1822,7 +2397,8 @@
           <w:p>
             <w:pPr>
               <w:pStyle w:val="Normal"/>
-              <w:widowControl/>
+              <w:widowControl w:val="false"/>
+              <w:suppressAutoHyphens w:val="true"/>
               <w:spacing w:before="0" w:after="0"/>
               <w:jc w:val="center"/>
               <w:rPr>
@@ -1851,7 +2427,8 @@
           <w:p>
             <w:pPr>
               <w:pStyle w:val="Normal"/>
-              <w:widowControl/>
+              <w:widowControl w:val="false"/>
+              <w:suppressAutoHyphens w:val="true"/>
               <w:spacing w:before="0" w:after="0"/>
               <w:jc w:val="center"/>
               <w:rPr>
@@ -1880,7 +2457,8 @@
           <w:p>
             <w:pPr>
               <w:pStyle w:val="Normal"/>
-              <w:widowControl/>
+              <w:widowControl w:val="false"/>
+              <w:suppressAutoHyphens w:val="true"/>
               <w:spacing w:before="0" w:after="0"/>
               <w:jc w:val="center"/>
               <w:rPr>
@@ -1909,7 +2487,8 @@
           <w:p>
             <w:pPr>
               <w:pStyle w:val="Normal"/>
-              <w:widowControl/>
+              <w:widowControl w:val="false"/>
+              <w:suppressAutoHyphens w:val="true"/>
               <w:spacing w:before="0" w:after="0"/>
               <w:jc w:val="center"/>
               <w:rPr>
@@ -1941,7 +2520,8 @@
           <w:p>
             <w:pPr>
               <w:pStyle w:val="Normal"/>
-              <w:widowControl/>
+              <w:widowControl w:val="false"/>
+              <w:suppressAutoHyphens w:val="true"/>
               <w:spacing w:before="0" w:after="0"/>
               <w:jc w:val="center"/>
               <w:rPr>
@@ -1970,7 +2550,8 @@
           <w:p>
             <w:pPr>
               <w:pStyle w:val="Normal"/>
-              <w:widowControl/>
+              <w:widowControl w:val="false"/>
+              <w:suppressAutoHyphens w:val="true"/>
               <w:spacing w:before="0" w:after="0"/>
               <w:jc w:val="center"/>
               <w:rPr>
@@ -1999,7 +2580,8 @@
           <w:p>
             <w:pPr>
               <w:pStyle w:val="Normal"/>
-              <w:widowControl/>
+              <w:widowControl w:val="false"/>
+              <w:suppressAutoHyphens w:val="true"/>
               <w:spacing w:before="0" w:after="0"/>
               <w:jc w:val="center"/>
               <w:rPr>
@@ -2028,7 +2610,8 @@
           <w:p>
             <w:pPr>
               <w:pStyle w:val="Normal"/>
-              <w:widowControl/>
+              <w:widowControl w:val="false"/>
+              <w:suppressAutoHyphens w:val="true"/>
               <w:spacing w:before="0" w:after="0"/>
               <w:jc w:val="center"/>
               <w:rPr>
@@ -2057,7 +2640,8 @@
           <w:p>
             <w:pPr>
               <w:pStyle w:val="Normal"/>
-              <w:widowControl/>
+              <w:widowControl w:val="false"/>
+              <w:suppressAutoHyphens w:val="true"/>
               <w:spacing w:before="0" w:after="0"/>
               <w:jc w:val="center"/>
               <w:rPr>
@@ -2086,7 +2670,8 @@
           <w:p>
             <w:pPr>
               <w:pStyle w:val="Normal"/>
-              <w:widowControl/>
+              <w:widowControl w:val="false"/>
+              <w:suppressAutoHyphens w:val="true"/>
               <w:spacing w:before="0" w:after="0"/>
               <w:jc w:val="center"/>
               <w:rPr>
@@ -2118,7 +2703,8 @@
           <w:p>
             <w:pPr>
               <w:pStyle w:val="Normal"/>
-              <w:widowControl/>
+              <w:widowControl w:val="false"/>
+              <w:suppressAutoHyphens w:val="true"/>
               <w:spacing w:before="0" w:after="0"/>
               <w:jc w:val="center"/>
               <w:rPr>
@@ -2147,7 +2733,8 @@
           <w:p>
             <w:pPr>
               <w:pStyle w:val="Normal"/>
-              <w:widowControl/>
+              <w:widowControl w:val="false"/>
+              <w:suppressAutoHyphens w:val="true"/>
               <w:spacing w:before="0" w:after="0"/>
               <w:jc w:val="center"/>
               <w:rPr>
@@ -2176,7 +2763,8 @@
           <w:p>
             <w:pPr>
               <w:pStyle w:val="Normal"/>
-              <w:widowControl/>
+              <w:widowControl w:val="false"/>
+              <w:suppressAutoHyphens w:val="true"/>
               <w:spacing w:before="0" w:after="0"/>
               <w:jc w:val="center"/>
               <w:rPr>
@@ -2205,7 +2793,8 @@
           <w:p>
             <w:pPr>
               <w:pStyle w:val="Normal"/>
-              <w:widowControl/>
+              <w:widowControl w:val="false"/>
+              <w:suppressAutoHyphens w:val="true"/>
               <w:spacing w:before="0" w:after="0"/>
               <w:jc w:val="center"/>
               <w:rPr>
@@ -2234,7 +2823,8 @@
           <w:p>
             <w:pPr>
               <w:pStyle w:val="Normal"/>
-              <w:widowControl/>
+              <w:widowControl w:val="false"/>
+              <w:suppressAutoHyphens w:val="true"/>
               <w:spacing w:before="0" w:after="0"/>
               <w:jc w:val="center"/>
               <w:rPr>
@@ -2263,7 +2853,8 @@
           <w:p>
             <w:pPr>
               <w:pStyle w:val="Normal"/>
-              <w:widowControl/>
+              <w:widowControl w:val="false"/>
+              <w:suppressAutoHyphens w:val="true"/>
               <w:spacing w:before="0" w:after="0"/>
               <w:jc w:val="center"/>
               <w:rPr>
@@ -2295,7 +2886,8 @@
           <w:p>
             <w:pPr>
               <w:pStyle w:val="Normal"/>
-              <w:widowControl/>
+              <w:widowControl w:val="false"/>
+              <w:suppressAutoHyphens w:val="true"/>
               <w:spacing w:before="0" w:after="0"/>
               <w:jc w:val="center"/>
               <w:rPr>
@@ -2324,7 +2916,8 @@
           <w:p>
             <w:pPr>
               <w:pStyle w:val="Normal"/>
-              <w:widowControl/>
+              <w:widowControl w:val="false"/>
+              <w:suppressAutoHyphens w:val="true"/>
               <w:spacing w:before="0" w:after="0"/>
               <w:jc w:val="center"/>
               <w:rPr>
@@ -2353,7 +2946,8 @@
           <w:p>
             <w:pPr>
               <w:pStyle w:val="Normal"/>
-              <w:widowControl/>
+              <w:widowControl w:val="false"/>
+              <w:suppressAutoHyphens w:val="true"/>
               <w:spacing w:before="0" w:after="0"/>
               <w:jc w:val="center"/>
               <w:rPr>
@@ -2382,7 +2976,8 @@
           <w:p>
             <w:pPr>
               <w:pStyle w:val="Normal"/>
-              <w:widowControl/>
+              <w:widowControl w:val="false"/>
+              <w:suppressAutoHyphens w:val="true"/>
               <w:spacing w:before="0" w:after="0"/>
               <w:jc w:val="center"/>
               <w:rPr>
@@ -2411,7 +3006,8 @@
           <w:p>
             <w:pPr>
               <w:pStyle w:val="Normal"/>
-              <w:widowControl/>
+              <w:widowControl w:val="false"/>
+              <w:suppressAutoHyphens w:val="true"/>
               <w:spacing w:before="0" w:after="0"/>
               <w:jc w:val="center"/>
               <w:rPr>
@@ -2440,7 +3036,8 @@
           <w:p>
             <w:pPr>
               <w:pStyle w:val="Normal"/>
-              <w:widowControl/>
+              <w:widowControl w:val="false"/>
+              <w:suppressAutoHyphens w:val="true"/>
               <w:spacing w:before="0" w:after="0"/>
               <w:jc w:val="center"/>
               <w:rPr>
@@ -2576,7 +3173,7 @@
           <wp:inline distT="0" distB="0" distL="0" distR="0">
             <wp:extent cx="5481320" cy="1755775"/>
             <wp:effectExtent l="0" t="0" r="0" b="0"/>
-            <wp:docPr id="2" name="Imagen 5" descr=""/>
+            <wp:docPr id="5" name="Imagen 5" descr=""/>
             <wp:cNvGraphicFramePr>
               <a:graphicFrameLocks xmlns:a="http://schemas.openxmlformats.org/drawingml/2006/main" noChangeAspect="1"/>
             </wp:cNvGraphicFramePr>
@@ -2584,13 +3181,13 @@
               <a:graphicData uri="http://schemas.openxmlformats.org/drawingml/2006/picture">
                 <pic:pic xmlns:pic="http://schemas.openxmlformats.org/drawingml/2006/picture">
                   <pic:nvPicPr>
-                    <pic:cNvPr id="2" name="Imagen 5" descr=""/>
+                    <pic:cNvPr id="5" name="Imagen 5" descr=""/>
                     <pic:cNvPicPr>
                       <a:picLocks noChangeAspect="1" noChangeArrowheads="1"/>
                     </pic:cNvPicPr>
                   </pic:nvPicPr>
                   <pic:blipFill>
-                    <a:blip r:embed="rId3"/>
+                    <a:blip r:embed="rId6"/>
                     <a:stretch>
                       <a:fillRect/>
                     </a:stretch>
@@ -2612,8 +3209,8 @@
       </w:r>
     </w:p>
     <w:sectPr>
-      <w:headerReference w:type="default" r:id="rId4"/>
-      <w:footerReference w:type="default" r:id="rId5"/>
+      <w:headerReference w:type="default" r:id="rId7"/>
+      <w:footerReference w:type="default" r:id="rId8"/>
       <w:type w:val="nextPage"/>
       <w:pgSz w:w="11906" w:h="16838"/>
       <w:pgMar w:left="1134" w:right="1134" w:gutter="0" w:header="709" w:top="1134" w:footer="709" w:bottom="1134"/>
@@ -2634,7 +3231,7 @@
         <w:docPartGallery w:val="Page Numbers (Bottom of Page)"/>
         <w:docPartUnique w:val="true"/>
       </w:docPartObj>
-      <w:id w:val="1623291582"/>
+      <w:id w:val="931999447"/>
     </w:sdtPr>
     <w:sdtContent>
       <w:p>
@@ -2657,7 +3254,7 @@
         </w:r>
         <w:r>
           <w:rPr/>
-          <w:t>4</w:t>
+          <w:t>6</w:t>
         </w:r>
         <w:r>
           <w:rPr/>
@@ -2694,7 +3291,7 @@
     </w:pPr>
     <w:r>
       <w:drawing>
-        <wp:anchor behindDoc="1" distT="0" distB="0" distL="114300" distR="114300" simplePos="0" locked="0" layoutInCell="0" allowOverlap="1" relativeHeight="5">
+        <wp:anchor behindDoc="0" distT="0" distB="0" distL="114300" distR="114300" simplePos="0" locked="0" layoutInCell="0" allowOverlap="1" relativeHeight="10">
           <wp:simplePos x="0" y="0"/>
           <wp:positionH relativeFrom="column">
             <wp:posOffset>-88265</wp:posOffset>
@@ -2705,7 +3302,7 @@
           <wp:extent cx="1794510" cy="538480"/>
           <wp:effectExtent l="0" t="0" r="0" b="0"/>
           <wp:wrapSquare wrapText="bothSides"/>
-          <wp:docPr id="3" name="Imagen 4" descr=""/>
+          <wp:docPr id="6" name="Imagen 4" descr=""/>
           <wp:cNvGraphicFramePr>
             <a:graphicFrameLocks xmlns:a="http://schemas.openxmlformats.org/drawingml/2006/main" noChangeAspect="1"/>
           </wp:cNvGraphicFramePr>
@@ -2713,7 +3310,7 @@
             <a:graphicData uri="http://schemas.openxmlformats.org/drawingml/2006/picture">
               <pic:pic xmlns:pic="http://schemas.openxmlformats.org/drawingml/2006/picture">
                 <pic:nvPicPr>
-                  <pic:cNvPr id="3" name="Imagen 4" descr=""/>
+                  <pic:cNvPr id="6" name="Imagen 4" descr=""/>
                   <pic:cNvPicPr>
                     <a:picLocks noChangeAspect="1" noChangeArrowheads="1"/>
                   </pic:cNvPicPr>
@@ -3584,6 +4181,7 @@
     <w:rsid w:val="00911ba5"/>
     <w:pPr>
       <w:widowControl/>
+      <w:suppressAutoHyphens w:val="true"/>
       <w:bidi w:val="0"/>
       <w:spacing w:lineRule="auto" w:line="360" w:before="0" w:after="0"/>
       <w:jc w:val="both"/>

</xml_diff>